<commit_message>
Updating encoding to files and fixing broken link in 1.2
</commit_message>
<xml_diff>
--- a/docs/oficio_designacion_enlace_administrador.docx
+++ b/docs/oficio_designacion_enlace_administrador.docx
@@ -118,13 +118,21 @@
         <w:rPr>
           <w:rFonts w:eastAsia="Open Sans"/>
         </w:rPr>
-        <w:t>En atención al Decreto que establece la Regulación en Materia de Datos Abiertos, publicado el 20 de febrero de 2015, así como la Guía de Implementación de Datos Abiertos, publicada en el Diario Oficial de la Federación el 18 de junio de 2015, le informo qu</w:t>
-      </w:r>
-      <w:r>
-        <w:rPr>
-          <w:rFonts w:eastAsia="Open Sans"/>
-        </w:rPr>
-        <w:t xml:space="preserve">e he tenido a bien designar: </w:t>
+        <w:t xml:space="preserve">En atención al Decreto que establece la Regulación en Materia de Datos Abiertos, publicado el 20 de febrero de 2015, así como la Guía de Implementación de </w:t>
+      </w:r>
+      <w:r>
+        <w:rPr>
+          <w:rFonts w:eastAsia="Open Sans"/>
+        </w:rPr>
+        <w:t xml:space="preserve">la Política de </w:t>
+      </w:r>
+      <w:bookmarkStart w:id="0" w:name="_GoBack"/>
+      <w:bookmarkEnd w:id="0"/>
+      <w:r>
+        <w:rPr>
+          <w:rFonts w:eastAsia="Open Sans"/>
+        </w:rPr>
+        <w:t xml:space="preserve">Datos Abiertos, publicada en el Diario Oficial de la Federación el 18 de junio de 2015, le informo que he tenido a bien designar: </w:t>
       </w:r>
     </w:p>
     <w:p/>
@@ -197,14 +205,7 @@
           <w:rFonts w:eastAsia="Open Sans"/>
           <w:b/>
         </w:rPr>
-        <w:t>Administrador de Dato</w:t>
-      </w:r>
-      <w:r>
-        <w:rPr>
-          <w:rFonts w:eastAsia="Open Sans"/>
-          <w:b/>
-        </w:rPr>
-        <w:t>s Abiertos</w:t>
+        <w:t>Administrador de Datos Abiertos</w:t>
       </w:r>
       <w:r>
         <w:rPr>
@@ -226,13 +227,7 @@
         <w:rPr>
           <w:rFonts w:eastAsia="Open Sans"/>
         </w:rPr>
-        <w:t>Dichos funcionarios tendrán a su cargo la coordinación e implementación de la Políti</w:t>
-      </w:r>
-      <w:r>
-        <w:rPr>
-          <w:rFonts w:eastAsia="Open Sans"/>
-        </w:rPr>
-        <w:t xml:space="preserve">ca de Datos Abiertos al interior de esta </w:t>
+        <w:t xml:space="preserve">Dichos funcionarios tendrán a su cargo la coordinación e implementación de la Política de Datos Abiertos al interior de esta </w:t>
       </w:r>
       <w:r>
         <w:rPr>
@@ -254,13 +249,7 @@
         <w:rPr>
           <w:rFonts w:eastAsia="Open Sans"/>
         </w:rPr>
-        <w:t>Sin otro particular, le envío un cordial sal</w:t>
-      </w:r>
-      <w:r>
-        <w:rPr>
-          <w:rFonts w:eastAsia="Open Sans"/>
-        </w:rPr>
-        <w:t xml:space="preserve">udo. </w:t>
+        <w:t xml:space="preserve">Sin otro particular, le envío un cordial saludo. </w:t>
       </w:r>
     </w:p>
     <w:p/>
@@ -269,8 +258,6 @@
       <w:pPr>
         <w:jc w:val="center"/>
       </w:pPr>
-      <w:bookmarkStart w:id="0" w:name="_GoBack"/>
-      <w:bookmarkEnd w:id="0"/>
       <w:r>
         <w:rPr>
           <w:rFonts w:eastAsia="Open Sans"/>
@@ -365,15 +352,7 @@
           <w:sz w:val="14"/>
           <w:szCs w:val="14"/>
         </w:rPr>
-        <w:t>. Mtra. Yolanda Martínez Mancilla, Titular de la Unidad de Gobierno Digital de la Secretaría de la Función</w:t>
-      </w:r>
-      <w:r>
-        <w:rPr>
-          <w:rFonts w:eastAsia="Open Sans"/>
-          <w:sz w:val="14"/>
-          <w:szCs w:val="14"/>
-        </w:rPr>
-        <w:t xml:space="preserve"> Pública, para su conocimiento.</w:t>
+        <w:t>. Mtra. Yolanda Martínez Mancilla, Titular de la Unidad de Gobierno Digital de la Secretaría de la Función Pública, para su conocimiento.</w:t>
       </w:r>
     </w:p>
     <w:sectPr>

</xml_diff>